<commit_message>
MAJ : Rapport activité, Gantt, Revue 1
</commit_message>
<xml_diff>
--- a/Nathan/Compte-rendus/Activités ETUDIANT 3.docx
+++ b/Nathan/Compte-rendus/Activités ETUDIANT 3.docx
@@ -140,7 +140,7 @@
           </mc:Choice>
           <mc:Fallback>
             <w:pict>
-              <v:shapetype w14:anchorId="45573E51" id="_x0000_t202" coordsize="21600,21600" o:spt="202" path="m,l,21600r21600,l21600,xe">
+              <v:shapetype w14:anchorId="47DCE16F" id="_x0000_t202" coordsize="21600,21600" o:spt="202" path="m,l,21600r21600,l21600,xe">
                 <v:stroke joinstyle="miter"/>
                 <v:path gradientshapeok="t" o:connecttype="rect"/>
               </v:shapetype>
@@ -214,10 +214,7 @@
       </w:r>
     </w:p>
     <w:p/>
-    <w:p>
-      <w:bookmarkStart w:id="0" w:name="_GoBack"/>
-      <w:bookmarkEnd w:id="0"/>
-    </w:p>
+    <w:p/>
     <w:p/>
     <w:p/>
     <w:p/>
@@ -1078,14 +1075,14 @@
       <w:pPr>
         <w:pStyle w:val="Titre1"/>
       </w:pPr>
-      <w:bookmarkStart w:id="1" w:name="_Toc29981902"/>
-      <w:bookmarkStart w:id="2" w:name="_Toc30152463"/>
+      <w:bookmarkStart w:id="0" w:name="_Toc29981902"/>
+      <w:bookmarkStart w:id="1" w:name="_Toc30152463"/>
       <w:r>
         <w:lastRenderedPageBreak/>
         <w:t>Création d’un plan d’adressage IP :</w:t>
       </w:r>
+      <w:bookmarkEnd w:id="0"/>
       <w:bookmarkEnd w:id="1"/>
-      <w:bookmarkEnd w:id="2"/>
     </w:p>
     <w:p>
       <w:pPr>
@@ -1292,49 +1289,49 @@
       <w:pPr>
         <w:pStyle w:val="Titre1"/>
       </w:pPr>
-      <w:bookmarkStart w:id="3" w:name="_Toc29981903"/>
-      <w:bookmarkStart w:id="4" w:name="_Toc30152464"/>
+      <w:bookmarkStart w:id="2" w:name="_Toc29981903"/>
+      <w:bookmarkStart w:id="3" w:name="_Toc30152464"/>
       <w:r>
         <w:t>Application de Supervision :</w:t>
       </w:r>
+      <w:bookmarkEnd w:id="2"/>
       <w:bookmarkEnd w:id="3"/>
+    </w:p>
+    <w:p>
+      <w:pPr>
+        <w:pStyle w:val="Titre2"/>
+      </w:pPr>
+      <w:bookmarkStart w:id="4" w:name="_Toc30152465"/>
+      <w:r>
+        <w:t>Choix de la solution de développement :</w:t>
+      </w:r>
       <w:bookmarkEnd w:id="4"/>
     </w:p>
     <w:p>
+      <w:r>
+        <w:t>Pour permettre la réalisation de cette application</w:t>
+      </w:r>
+      <w:r>
+        <w:t xml:space="preserve">, je vais m’orienter vers les applications fenêtrées en C# avec l’outil Visual Studio fournit par l’établissement. Le C# est orienté objet et donc correspond à la demande du cahier des charges. </w:t>
+      </w:r>
+    </w:p>
+    <w:p>
+      <w:r>
+        <w:t>Il est également à noter que le C# est beaucoup utilisé pour la création d’applications. Celui-ci dispose donc d’un large panel de forum d’aide pour différentes fonctions. Par conséquent, il me sera plus simple d’utiliser les fonctions nécessaires à la réalisation de cette application.</w:t>
+      </w:r>
+    </w:p>
+    <w:p/>
+    <w:p>
       <w:pPr>
         <w:pStyle w:val="Titre2"/>
       </w:pPr>
-      <w:bookmarkStart w:id="5" w:name="_Toc30152465"/>
-      <w:r>
-        <w:t>Choix de la solution de développement :</w:t>
+      <w:bookmarkStart w:id="5" w:name="_Toc29981904"/>
+      <w:bookmarkStart w:id="6" w:name="_Toc30152466"/>
+      <w:r>
+        <w:t>Affichage de la vidéo caméra en temps réel :</w:t>
       </w:r>
       <w:bookmarkEnd w:id="5"/>
-    </w:p>
-    <w:p>
-      <w:r>
-        <w:t>Pour permettre la réalisation de cette application</w:t>
-      </w:r>
-      <w:r>
-        <w:t xml:space="preserve">, je vais m’orienter vers les applications fenêtrées en C# avec l’outil Visual Studio fournit par l’établissement. Le C# est orienté objet et donc correspond à la demande du cahier des charges. </w:t>
-      </w:r>
-    </w:p>
-    <w:p>
-      <w:r>
-        <w:t>Il est également à noter que le C# est beaucoup utilisé pour la création d’applications. Celui-ci dispose donc d’un large panel de forum d’aide pour différentes fonctions. Par conséquent, il me sera plus simple d’utiliser les fonctions nécessaires à la réalisation de cette application.</w:t>
-      </w:r>
-    </w:p>
-    <w:p/>
-    <w:p>
-      <w:pPr>
-        <w:pStyle w:val="Titre2"/>
-      </w:pPr>
-      <w:bookmarkStart w:id="6" w:name="_Toc29981904"/>
-      <w:bookmarkStart w:id="7" w:name="_Toc30152466"/>
-      <w:r>
-        <w:t>Affichage de la vidéo caméra en temps réel :</w:t>
-      </w:r>
       <w:bookmarkEnd w:id="6"/>
-      <w:bookmarkEnd w:id="7"/>
     </w:p>
     <w:p>
       <w:pPr>
@@ -1374,14 +1371,14 @@
       <w:pPr>
         <w:pStyle w:val="Titre2"/>
       </w:pPr>
-      <w:bookmarkStart w:id="8" w:name="_Toc29981905"/>
-      <w:bookmarkStart w:id="9" w:name="_Toc30152467"/>
+      <w:bookmarkStart w:id="7" w:name="_Toc29981905"/>
+      <w:bookmarkStart w:id="8" w:name="_Toc30152467"/>
       <w:r>
         <w:lastRenderedPageBreak/>
         <w:t>Affichage sur le journal lumineux :</w:t>
       </w:r>
+      <w:bookmarkEnd w:id="7"/>
       <w:bookmarkEnd w:id="8"/>
-      <w:bookmarkEnd w:id="9"/>
     </w:p>
     <w:p>
       <w:pPr>
@@ -1397,13 +1394,13 @@
       <w:pPr>
         <w:pStyle w:val="Titre2"/>
       </w:pPr>
-      <w:bookmarkStart w:id="10" w:name="_Toc29981906"/>
-      <w:bookmarkStart w:id="11" w:name="_Toc30152468"/>
+      <w:bookmarkStart w:id="9" w:name="_Toc29981906"/>
+      <w:bookmarkStart w:id="10" w:name="_Toc30152468"/>
       <w:r>
         <w:t>Création et lancement d’une partie :</w:t>
       </w:r>
+      <w:bookmarkEnd w:id="9"/>
       <w:bookmarkEnd w:id="10"/>
-      <w:bookmarkEnd w:id="11"/>
     </w:p>
     <w:p>
       <w:pPr>
@@ -1426,11 +1423,11 @@
       <w:pPr>
         <w:pStyle w:val="Titre2"/>
       </w:pPr>
-      <w:bookmarkStart w:id="12" w:name="_Toc30152469"/>
+      <w:bookmarkStart w:id="11" w:name="_Toc30152469"/>
       <w:r>
         <w:t>Affichage d’un chronomètre :</w:t>
       </w:r>
-      <w:bookmarkEnd w:id="12"/>
+      <w:bookmarkEnd w:id="11"/>
     </w:p>
     <w:p>
       <w:pPr>
@@ -1453,11 +1450,11 @@
       <w:pPr>
         <w:pStyle w:val="Titre2"/>
       </w:pPr>
-      <w:bookmarkStart w:id="13" w:name="_Toc30152470"/>
+      <w:bookmarkStart w:id="12" w:name="_Toc30152470"/>
       <w:r>
         <w:t>Fin de la partie :</w:t>
       </w:r>
-      <w:bookmarkEnd w:id="13"/>
+      <w:bookmarkEnd w:id="12"/>
     </w:p>
     <w:p>
       <w:r>
@@ -1492,16 +1489,103 @@
       <w:pPr>
         <w:pStyle w:val="Titre2"/>
       </w:pPr>
-      <w:bookmarkStart w:id="14" w:name="_Toc30152471"/>
+      <w:bookmarkStart w:id="13" w:name="_Toc30152471"/>
       <w:r>
         <w:t>Enregistrement des résultats :</w:t>
       </w:r>
+      <w:bookmarkEnd w:id="13"/>
+    </w:p>
+    <w:p>
+      <w:r>
+        <w:t>Afin de pouvoir traiter les données de réussite et d’obtenir un classement des équipes, il est nécessaire de procéder à un enregistrement automatique des résultats. Celui-ci se fera certainement dans un tableur Excel. Cette solution semble la plus correspondantes au besoin. En effet, le stockage de données dans ce tableur permettra l’analyse, sous forme de diagramme, des résultats.</w:t>
+      </w:r>
+    </w:p>
+    <w:p/>
+    <w:p>
+      <w:pPr>
+        <w:pStyle w:val="Titre1"/>
+      </w:pPr>
+      <w:r>
+        <w:t>Matériel nécessaire :</w:t>
+      </w:r>
+    </w:p>
+    <w:p>
+      <w:r>
+        <w:t>Pour la réalisation de cette partie du projet, le matériel suivant sera nécessaire :</w:t>
+      </w:r>
+    </w:p>
+    <w:p>
+      <w:pPr>
+        <w:pStyle w:val="Paragraphedeliste"/>
+        <w:numPr>
+          <w:ilvl w:val="0"/>
+          <w:numId w:val="3"/>
+        </w:numPr>
+      </w:pPr>
+      <w:r>
+        <w:t xml:space="preserve">L’afficheur LCD : </w:t>
+      </w:r>
+      <w:proofErr w:type="spellStart"/>
+      <w:r>
+        <w:t>McCrypt</w:t>
+      </w:r>
+      <w:proofErr w:type="spellEnd"/>
+      <w:r>
+        <w:t xml:space="preserve"> 590996</w:t>
+      </w:r>
+    </w:p>
+    <w:p>
+      <w:pPr>
+        <w:pStyle w:val="Paragraphedeliste"/>
+        <w:numPr>
+          <w:ilvl w:val="0"/>
+          <w:numId w:val="3"/>
+        </w:numPr>
+      </w:pPr>
+      <w:r>
+        <w:t>Adaptateur RS232/Wi-Fi : SOLLAE CSW-H58K</w:t>
+      </w:r>
+    </w:p>
+    <w:p>
+      <w:pPr>
+        <w:pStyle w:val="Paragraphedeliste"/>
+        <w:numPr>
+          <w:ilvl w:val="0"/>
+          <w:numId w:val="3"/>
+        </w:numPr>
+      </w:pPr>
+      <w:r>
+        <w:t>Caméra IP : D-Link DCS-932L</w:t>
+      </w:r>
+    </w:p>
+    <w:p>
+      <w:pPr>
+        <w:pStyle w:val="Paragraphedeliste"/>
+        <w:numPr>
+          <w:ilvl w:val="0"/>
+          <w:numId w:val="3"/>
+        </w:numPr>
+      </w:pPr>
+      <w:r>
+        <w:t xml:space="preserve">Clé Wi-Fi pour le Raspberry : </w:t>
+      </w:r>
+      <w:r>
+        <w:t>TP Link TL-WN725N</w:t>
+      </w:r>
+    </w:p>
+    <w:p>
+      <w:pPr>
+        <w:pStyle w:val="Paragraphedeliste"/>
+        <w:numPr>
+          <w:ilvl w:val="0"/>
+          <w:numId w:val="3"/>
+        </w:numPr>
+      </w:pPr>
+      <w:r>
+        <w:t>Routeur Wi-Fi : Netgear N300 D1500</w:t>
+      </w:r>
+      <w:bookmarkStart w:id="14" w:name="_GoBack"/>
       <w:bookmarkEnd w:id="14"/>
-    </w:p>
-    <w:p>
-      <w:r>
-        <w:t>Afin de pouvoir traiter les données de réussite et d’obtenir un classement des équipes, il est nécessaire de procéder à un enregistrement automatique des résultats. Celui-ci se fera certainement dans un tableur Excel. Cette solution semble la plus correspondantes au besoin. En effet, le stockage de données dans ce tableur permettra l’analyse, sous forme de diagramme, des résultats.</w:t>
-      </w:r>
     </w:p>
     <w:sectPr>
       <w:headerReference w:type="default" r:id="rId11"/>
@@ -1592,7 +1676,7 @@
         <w:i/>
         <w:noProof/>
       </w:rPr>
-      <w:t>17/01/2020</w:t>
+      <w:t>31/01/2020</w:t>
     </w:r>
     <w:r>
       <w:rPr>
@@ -3165,21 +3249,6 @@
 </file>
 
 <file path=customXml/item1.xml><?xml version="1.0" encoding="utf-8"?>
-<?mso-contentType ?>
-<FormTemplates xmlns="http://schemas.microsoft.com/sharepoint/v3/contenttype/forms">
-  <Display>DocumentLibraryForm</Display>
-  <Edit>DocumentLibraryForm</Edit>
-  <New>DocumentLibraryForm</New>
-</FormTemplates>
-</file>
-
-<file path=customXml/item2.xml><?xml version="1.0" encoding="utf-8"?>
-<p:properties xmlns:p="http://schemas.microsoft.com/office/2006/metadata/properties" xmlns:xsi="http://www.w3.org/2001/XMLSchema-instance" xmlns:pc="http://schemas.microsoft.com/office/infopath/2007/PartnerControls">
-  <documentManagement/>
-</p:properties>
-</file>
-
-<file path=customXml/item3.xml><?xml version="1.0" encoding="utf-8"?>
 <ct:contentTypeSchema xmlns:ct="http://schemas.microsoft.com/office/2006/metadata/contentType" xmlns:ma="http://schemas.microsoft.com/office/2006/metadata/properties/metaAttributes" ct:_="" ma:_="" ma:contentTypeName="Document" ma:contentTypeID="0x01010078E12B7ED4F45F469A3BB4708EBA1047" ma:contentTypeVersion="10" ma:contentTypeDescription="Crée un document." ma:contentTypeScope="" ma:versionID="605e75f0a715e9af5c8f2e8e9084a287">
   <xsd:schema xmlns:xsd="http://www.w3.org/2001/XMLSchema" xmlns:xs="http://www.w3.org/2001/XMLSchema" xmlns:p="http://schemas.microsoft.com/office/2006/metadata/properties" xmlns:ns3="e2792e6f-ab6b-465c-b2e9-dbb542980a21" xmlns:ns4="2d532438-4350-4d82-8e3a-4f3dad757230" targetNamespace="http://schemas.microsoft.com/office/2006/metadata/properties" ma:root="true" ma:fieldsID="8c216af3487f2b5fdbd477b05d214516" ns3:_="" ns4:_="">
     <xsd:import namespace="e2792e6f-ab6b-465c-b2e9-dbb542980a21"/>
@@ -3382,28 +3451,26 @@
 </ct:contentTypeSchema>
 </file>
 
+<file path=customXml/item2.xml><?xml version="1.0" encoding="utf-8"?>
+<p:properties xmlns:p="http://schemas.microsoft.com/office/2006/metadata/properties" xmlns:xsi="http://www.w3.org/2001/XMLSchema-instance" xmlns:pc="http://schemas.microsoft.com/office/infopath/2007/PartnerControls">
+  <documentManagement/>
+</p:properties>
+</file>
+
+<file path=customXml/item3.xml><?xml version="1.0" encoding="utf-8"?>
+<?mso-contentType ?>
+<FormTemplates xmlns="http://schemas.microsoft.com/sharepoint/v3/contenttype/forms">
+  <Display>DocumentLibraryForm</Display>
+  <Edit>DocumentLibraryForm</Edit>
+  <New>DocumentLibraryForm</New>
+</FormTemplates>
+</file>
+
 <file path=customXml/item4.xml><?xml version="1.0" encoding="utf-8"?>
 <b:Sources xmlns:b="http://schemas.openxmlformats.org/officeDocument/2006/bibliography" xmlns="http://schemas.openxmlformats.org/officeDocument/2006/bibliography" SelectedStyle="\APASixthEditionOfficeOnline.xsl" StyleName="APA" Version="6"/>
 </file>
 
 <file path=customXml/itemProps1.xml><?xml version="1.0" encoding="utf-8"?>
-<ds:datastoreItem xmlns:ds="http://schemas.openxmlformats.org/officeDocument/2006/customXml" ds:itemID="{C3B4C523-687B-4FDC-8E12-B9F6D57800C8}">
-  <ds:schemaRefs>
-    <ds:schemaRef ds:uri="http://schemas.microsoft.com/sharepoint/v3/contenttype/forms"/>
-  </ds:schemaRefs>
-</ds:datastoreItem>
-</file>
-
-<file path=customXml/itemProps2.xml><?xml version="1.0" encoding="utf-8"?>
-<ds:datastoreItem xmlns:ds="http://schemas.openxmlformats.org/officeDocument/2006/customXml" ds:itemID="{D5C41169-7482-4FDB-88D8-F4CA27DA2671}">
-  <ds:schemaRefs>
-    <ds:schemaRef ds:uri="http://schemas.microsoft.com/office/2006/metadata/properties"/>
-    <ds:schemaRef ds:uri="http://schemas.microsoft.com/office/infopath/2007/PartnerControls"/>
-  </ds:schemaRefs>
-</ds:datastoreItem>
-</file>
-
-<file path=customXml/itemProps3.xml><?xml version="1.0" encoding="utf-8"?>
 <ds:datastoreItem xmlns:ds="http://schemas.openxmlformats.org/officeDocument/2006/customXml" ds:itemID="{29070C2F-6E54-466C-95B6-A2E6097255B1}">
   <ds:schemaRefs>
     <ds:schemaRef ds:uri="http://schemas.microsoft.com/office/2006/metadata/contentType"/>
@@ -3422,8 +3489,25 @@
 </ds:datastoreItem>
 </file>
 
+<file path=customXml/itemProps2.xml><?xml version="1.0" encoding="utf-8"?>
+<ds:datastoreItem xmlns:ds="http://schemas.openxmlformats.org/officeDocument/2006/customXml" ds:itemID="{D5C41169-7482-4FDB-88D8-F4CA27DA2671}">
+  <ds:schemaRefs>
+    <ds:schemaRef ds:uri="http://schemas.microsoft.com/office/2006/metadata/properties"/>
+    <ds:schemaRef ds:uri="http://schemas.microsoft.com/office/infopath/2007/PartnerControls"/>
+  </ds:schemaRefs>
+</ds:datastoreItem>
+</file>
+
+<file path=customXml/itemProps3.xml><?xml version="1.0" encoding="utf-8"?>
+<ds:datastoreItem xmlns:ds="http://schemas.openxmlformats.org/officeDocument/2006/customXml" ds:itemID="{C3B4C523-687B-4FDC-8E12-B9F6D57800C8}">
+  <ds:schemaRefs>
+    <ds:schemaRef ds:uri="http://schemas.microsoft.com/sharepoint/v3/contenttype/forms"/>
+  </ds:schemaRefs>
+</ds:datastoreItem>
+</file>
+
 <file path=customXml/itemProps4.xml><?xml version="1.0" encoding="utf-8"?>
-<ds:datastoreItem xmlns:ds="http://schemas.openxmlformats.org/officeDocument/2006/customXml" ds:itemID="{5C48D84A-1009-445E-AAB1-5B0F3CAA0582}">
+<ds:datastoreItem xmlns:ds="http://schemas.openxmlformats.org/officeDocument/2006/customXml" ds:itemID="{EB7AAF03-A5EB-4CA6-9894-5DC839630840}">
   <ds:schemaRefs>
     <ds:schemaRef ds:uri="http://schemas.openxmlformats.org/officeDocument/2006/bibliography"/>
   </ds:schemaRefs>

</xml_diff>